<commit_message>
updated main.c updated test_main.c updated makefile
</commit_message>
<xml_diff>
--- a/Documentation/Analysis.docx
+++ b/Documentation/Analysis.docx
@@ -34,6 +34,251 @@
           <w:sz w:val="28"/>
         </w:rPr>
         <w:tab/>
+      </w:r>
+      <w:r>
+        <w:rPr>
+          <w:b/>
+          <w:sz w:val="28"/>
+          <w:u w:val="single"/>
+        </w:rPr>
+        <w:t>Research Methods</w:t>
+      </w:r>
+    </w:p>
+    <w:p>
+      <w:pPr>
+        <w:rPr>
+          <w:b/>
+          <w:sz w:val="28"/>
+          <w:u w:val="single"/>
+        </w:rPr>
+      </w:pPr>
+      <w:r>
+        <w:rPr>
+          <w:b/>
+          <w:sz w:val="28"/>
+        </w:rPr>
+        <w:tab/>
+      </w:r>
+      <w:r>
+        <w:rPr>
+          <w:b/>
+          <w:sz w:val="28"/>
+          <w:u w:val="single"/>
+        </w:rPr>
+        <w:t>Background to Problem</w:t>
+      </w:r>
+    </w:p>
+    <w:p>
+      <w:pPr>
+        <w:rPr>
+          <w:b/>
+          <w:sz w:val="28"/>
+          <w:u w:val="single"/>
+        </w:rPr>
+      </w:pPr>
+      <w:r>
+        <w:rPr>
+          <w:b/>
+          <w:sz w:val="28"/>
+        </w:rPr>
+        <w:tab/>
+      </w:r>
+      <w:r>
+        <w:rPr>
+          <w:b/>
+          <w:sz w:val="28"/>
+          <w:u w:val="single"/>
+        </w:rPr>
+        <w:t>Description of the Current System</w:t>
+      </w:r>
+    </w:p>
+    <w:p>
+      <w:pPr>
+        <w:rPr>
+          <w:b/>
+          <w:sz w:val="28"/>
+          <w:u w:val="single"/>
+        </w:rPr>
+      </w:pPr>
+      <w:r>
+        <w:rPr>
+          <w:b/>
+          <w:sz w:val="28"/>
+        </w:rPr>
+        <w:tab/>
+      </w:r>
+      <w:r>
+        <w:rPr>
+          <w:b/>
+          <w:sz w:val="28"/>
+          <w:u w:val="single"/>
+        </w:rPr>
+        <w:t>Identification of Potential Users</w:t>
+      </w:r>
+    </w:p>
+    <w:p>
+      <w:pPr>
+        <w:rPr>
+          <w:b/>
+          <w:sz w:val="28"/>
+          <w:u w:val="single"/>
+        </w:rPr>
+      </w:pPr>
+      <w:r>
+        <w:rPr>
+          <w:b/>
+          <w:sz w:val="28"/>
+        </w:rPr>
+        <w:tab/>
+      </w:r>
+      <w:r>
+        <w:rPr>
+          <w:b/>
+          <w:sz w:val="28"/>
+          <w:u w:val="single"/>
+        </w:rPr>
+        <w:t>Identification of User Need and Limitations</w:t>
+      </w:r>
+    </w:p>
+    <w:p>
+      <w:pPr>
+        <w:rPr>
+          <w:b/>
+          <w:sz w:val="28"/>
+          <w:u w:val="single"/>
+        </w:rPr>
+      </w:pPr>
+      <w:r>
+        <w:rPr>
+          <w:b/>
+          <w:sz w:val="28"/>
+        </w:rPr>
+        <w:tab/>
+      </w:r>
+      <w:r>
+        <w:rPr>
+          <w:b/>
+          <w:sz w:val="28"/>
+          <w:u w:val="single"/>
+        </w:rPr>
+        <w:t>Data Sources and Destinations</w:t>
+      </w:r>
+    </w:p>
+    <w:p>
+      <w:pPr>
+        <w:rPr>
+          <w:b/>
+          <w:sz w:val="28"/>
+        </w:rPr>
+      </w:pPr>
+      <w:r>
+        <w:rPr>
+          <w:b/>
+          <w:sz w:val="28"/>
+        </w:rPr>
+        <w:tab/>
+      </w:r>
+      <w:r>
+        <w:rPr>
+          <w:b/>
+          <w:sz w:val="28"/>
+          <w:u w:val="single"/>
+        </w:rPr>
+        <w:t>Data Volumes</w:t>
+      </w:r>
+    </w:p>
+    <w:p>
+      <w:pPr>
+        <w:rPr>
+          <w:b/>
+          <w:sz w:val="28"/>
+        </w:rPr>
+      </w:pPr>
+      <w:r>
+        <w:rPr>
+          <w:b/>
+          <w:sz w:val="28"/>
+        </w:rPr>
+        <w:tab/>
+      </w:r>
+      <w:r>
+        <w:rPr>
+          <w:b/>
+          <w:sz w:val="28"/>
+          <w:u w:val="single"/>
+        </w:rPr>
+        <w:t>Data Dictionary</w:t>
+      </w:r>
+    </w:p>
+    <w:p>
+      <w:pPr>
+        <w:rPr>
+          <w:b/>
+          <w:sz w:val="28"/>
+          <w:u w:val="single"/>
+        </w:rPr>
+      </w:pPr>
+      <w:r>
+        <w:rPr>
+          <w:b/>
+          <w:sz w:val="28"/>
+        </w:rPr>
+        <w:tab/>
+      </w:r>
+      <w:r>
+        <w:rPr>
+          <w:b/>
+          <w:sz w:val="28"/>
+          <w:u w:val="single"/>
+        </w:rPr>
+        <w:t>Data Flow Diagrams</w:t>
+      </w:r>
+    </w:p>
+    <w:p>
+      <w:pPr>
+        <w:rPr>
+          <w:b/>
+          <w:sz w:val="28"/>
+        </w:rPr>
+      </w:pPr>
+      <w:r>
+        <w:rPr>
+          <w:b/>
+          <w:sz w:val="28"/>
+        </w:rPr>
+        <w:tab/>
+      </w:r>
+      <w:r>
+        <w:rPr>
+          <w:b/>
+          <w:sz w:val="28"/>
+          <w:u w:val="single"/>
+        </w:rPr>
+        <w:t>Use Cases</w:t>
+      </w:r>
+    </w:p>
+    <w:p>
+      <w:pPr>
+        <w:rPr>
+          <w:b/>
+          <w:sz w:val="28"/>
+          <w:u w:val="single"/>
+        </w:rPr>
+      </w:pPr>
+      <w:r>
+        <w:rPr>
+          <w:b/>
+          <w:sz w:val="28"/>
+        </w:rPr>
+        <w:tab/>
+      </w:r>
+      <w:r>
+        <w:rPr>
+          <w:b/>
+          <w:sz w:val="28"/>
+          <w:u w:val="single"/>
+        </w:rPr>
+        <w:t xml:space="preserve">Statement of </w:t>
       </w:r>
       <w:r>
         <w:rPr>
@@ -55,8 +300,6 @@
           <w:sz w:val="25"/>
         </w:rPr>
       </w:pPr>
-      <w:bookmarkStart w:id="0" w:name="_GoBack"/>
-      <w:bookmarkEnd w:id="0"/>
       <w:r>
         <w:rPr>
           <w:sz w:val="25"/>
@@ -225,18 +468,60 @@
         </w:rPr>
         <w:t>A consistant programming style should be used for all the code written</w:t>
       </w:r>
-    </w:p>
-    <w:p>
-      <w:pPr>
-        <w:pStyle w:val="ListParagraph"/>
-        <w:numPr>
-          <w:ilvl w:val="0"/>
-          <w:numId w:val="1"/>
-        </w:numPr>
-        <w:rPr>
-          <w:sz w:val="25"/>
-        </w:rPr>
-      </w:pPr>
+      <w:bookmarkStart w:id="0" w:name="_GoBack"/>
+      <w:bookmarkEnd w:id="0"/>
+    </w:p>
+    <w:p>
+      <w:pPr>
+        <w:ind w:left="360" w:firstLine="360"/>
+        <w:rPr>
+          <w:b/>
+          <w:sz w:val="28"/>
+          <w:u w:val="single"/>
+        </w:rPr>
+      </w:pPr>
+      <w:r>
+        <w:rPr>
+          <w:b/>
+          <w:sz w:val="28"/>
+          <w:u w:val="single"/>
+        </w:rPr>
+        <w:t>Potential Solutions</w:t>
+      </w:r>
+    </w:p>
+    <w:p>
+      <w:pPr>
+        <w:ind w:left="360" w:firstLine="360"/>
+        <w:rPr>
+          <w:b/>
+          <w:sz w:val="28"/>
+          <w:u w:val="single"/>
+        </w:rPr>
+      </w:pPr>
+      <w:r>
+        <w:rPr>
+          <w:b/>
+          <w:sz w:val="28"/>
+          <w:u w:val="single"/>
+        </w:rPr>
+        <w:t>Chosen Solution</w:t>
+      </w:r>
+    </w:p>
+    <w:p>
+      <w:pPr>
+        <w:ind w:left="360" w:firstLine="360"/>
+        <w:rPr>
+          <w:sz w:val="25"/>
+        </w:rPr>
+      </w:pPr>
+      <w:r>
+        <w:rPr>
+          <w:b/>
+          <w:sz w:val="28"/>
+          <w:u w:val="single"/>
+        </w:rPr>
+        <w:t>Other Evidence</w:t>
+      </w:r>
     </w:p>
     <w:sectPr>
       <w:pgSz w:w="11906" w:h="16838"/>

</xml_diff>